<commit_message>
System Design Chapter - Code Revision - Changes - Optimal Solutions
</commit_message>
<xml_diff>
--- a/src/m/chapter/systemDesign/Cache.docx
+++ b/src/m/chapter/systemDesign/Cache.docx
@@ -10,6 +10,7 @@
           <w:u w:val="single"/>
         </w:rPr>
       </w:pPr>
+      <w:bookmarkStart w:id="0" w:name="_GoBack"/>
       <w:r>
         <w:rPr>
           <w:b/>
@@ -1601,8 +1602,13 @@
                         <wps:txbx>
                           <w:txbxContent>
                             <w:p>
+                              <w:proofErr w:type="gramStart"/>
                               <w:r>
-                                <w:t>ProcessSearch(String query) method</w:t>
+                                <w:t>ProcessSearch(</w:t>
+                              </w:r>
+                              <w:proofErr w:type="gramEnd"/>
+                              <w:r>
+                                <w:t>String query) method</w:t>
                               </w:r>
                             </w:p>
                           </w:txbxContent>
@@ -1995,8 +2001,13 @@
                   <v:textbox>
                     <w:txbxContent>
                       <w:p>
+                        <w:proofErr w:type="gramStart"/>
                         <w:r>
-                          <w:t>ProcessSearch(String query) method</w:t>
+                          <w:t>ProcessSearch(</w:t>
+                        </w:r>
+                        <w:proofErr w:type="gramEnd"/>
+                        <w:r>
+                          <w:t>String query) method</w:t>
                         </w:r>
                       </w:p>
                     </w:txbxContent>
@@ -3345,11 +3356,119 @@
       <w:r>
         <w:t xml:space="preserve"> by increasing the Map and Queue</w:t>
       </w:r>
-      <w:bookmarkStart w:id="0" w:name="_GoBack"/>
-      <w:bookmarkEnd w:id="0"/>
       <w:r>
         <w:t>.</w:t>
       </w:r>
+    </w:p>
+    <w:p>
+      <w:pPr>
+        <w:jc w:val="both"/>
+        <w:rPr>
+          <w:b/>
+          <w:color w:val="5B9BD5" w:themeColor="accent1"/>
+        </w:rPr>
+      </w:pPr>
+      <w:r>
+        <w:rPr>
+          <w:b/>
+          <w:color w:val="5B9BD5" w:themeColor="accent1"/>
+        </w:rPr>
+        <w:t>Modification (Optimal Solution)</w:t>
+      </w:r>
+    </w:p>
+    <w:p>
+      <w:pPr>
+        <w:jc w:val="both"/>
+        <w:rPr>
+          <w:color w:val="5B9BD5" w:themeColor="accent1"/>
+        </w:rPr>
+      </w:pPr>
+      <w:r>
+        <w:rPr>
+          <w:color w:val="5B9BD5" w:themeColor="accent1"/>
+        </w:rPr>
+        <w:t>It was assumed that the cache will be common to all the machine, which is actually not possible. So we can use 3 scenario</w:t>
+      </w:r>
+    </w:p>
+    <w:p>
+      <w:pPr>
+        <w:pStyle w:val="ListParagraph"/>
+        <w:numPr>
+          <w:ilvl w:val="0"/>
+          <w:numId w:val="2"/>
+        </w:numPr>
+        <w:jc w:val="both"/>
+        <w:rPr>
+          <w:color w:val="5B9BD5" w:themeColor="accent1"/>
+        </w:rPr>
+      </w:pPr>
+      <w:r>
+        <w:rPr>
+          <w:color w:val="5B9BD5" w:themeColor="accent1"/>
+        </w:rPr>
+        <w:t>Each machine has its own cache – What if the particular query is new to the machine, it will  not be able to identify the machine and so it will start calling the ProcessSearch which is expensive</w:t>
+      </w:r>
+    </w:p>
+    <w:p>
+      <w:pPr>
+        <w:pStyle w:val="ListParagraph"/>
+        <w:numPr>
+          <w:ilvl w:val="0"/>
+          <w:numId w:val="2"/>
+        </w:numPr>
+        <w:jc w:val="both"/>
+        <w:rPr>
+          <w:color w:val="5B9BD5" w:themeColor="accent1"/>
+        </w:rPr>
+      </w:pPr>
+      <w:r>
+        <w:rPr>
+          <w:color w:val="5B9BD5" w:themeColor="accent1"/>
+        </w:rPr>
+        <w:t>Each machine shares a copy of cache – Duplicating the cache will render it difficult to update the cache when there is a change</w:t>
+      </w:r>
+    </w:p>
+    <w:p>
+      <w:pPr>
+        <w:pStyle w:val="ListParagraph"/>
+        <w:numPr>
+          <w:ilvl w:val="0"/>
+          <w:numId w:val="2"/>
+        </w:numPr>
+        <w:jc w:val="both"/>
+        <w:rPr>
+          <w:color w:val="5B9BD5" w:themeColor="accent1"/>
+        </w:rPr>
+      </w:pPr>
+      <w:r>
+        <w:rPr>
+          <w:color w:val="5B9BD5" w:themeColor="accent1"/>
+        </w:rPr>
+        <w:t xml:space="preserve">Each machine has a part of the cache – Hashing the query and saving it across the different machines will ensure that the data is split across the hash table. </w:t>
+      </w:r>
+    </w:p>
+    <w:p>
+      <w:pPr>
+        <w:jc w:val="both"/>
+        <w:rPr>
+          <w:color w:val="5B9BD5" w:themeColor="accent1"/>
+        </w:rPr>
+      </w:pPr>
+      <w:r>
+        <w:rPr>
+          <w:color w:val="5B9BD5" w:themeColor="accent1"/>
+        </w:rPr>
+        <w:t xml:space="preserve">As for the most recent queries alone should stay in the cache, we can a set a time-limit or the priority-limit and update the priority again when the query is made again. </w:t>
+      </w:r>
+    </w:p>
+    <w:bookmarkEnd w:id="0"/>
+    <w:p>
+      <w:pPr>
+        <w:jc w:val="both"/>
+        <w:rPr>
+          <w:b/>
+        </w:rPr>
+      </w:pPr>
     </w:p>
     <w:sectPr>
       <w:pgSz w:w="12240" w:h="15840"/>
@@ -3452,8 +3571,100 @@
       </w:pPr>
     </w:lvl>
   </w:abstractNum>
+  <w:abstractNum w:abstractNumId="1">
+    <w:nsid w:val="11757C08"/>
+    <w:multiLevelType w:val="hybridMultilevel"/>
+    <w:tmpl w:val="CD9420B0"/>
+    <w:lvl w:ilvl="0" w:tplc="04090019">
+      <w:start w:val="1"/>
+      <w:numFmt w:val="lowerLetter"/>
+      <w:lvlText w:val="%1."/>
+      <w:lvlJc w:val="left"/>
+      <w:pPr>
+        <w:ind w:left="720" w:hanging="360"/>
+      </w:pPr>
+      <w:rPr>
+        <w:rFonts w:hint="default"/>
+      </w:rPr>
+    </w:lvl>
+    <w:lvl w:ilvl="1" w:tplc="04090019" w:tentative="1">
+      <w:start w:val="1"/>
+      <w:numFmt w:val="lowerLetter"/>
+      <w:lvlText w:val="%2."/>
+      <w:lvlJc w:val="left"/>
+      <w:pPr>
+        <w:ind w:left="1440" w:hanging="360"/>
+      </w:pPr>
+    </w:lvl>
+    <w:lvl w:ilvl="2" w:tplc="0409001B" w:tentative="1">
+      <w:start w:val="1"/>
+      <w:numFmt w:val="lowerRoman"/>
+      <w:lvlText w:val="%3."/>
+      <w:lvlJc w:val="right"/>
+      <w:pPr>
+        <w:ind w:left="2160" w:hanging="180"/>
+      </w:pPr>
+    </w:lvl>
+    <w:lvl w:ilvl="3" w:tplc="0409000F" w:tentative="1">
+      <w:start w:val="1"/>
+      <w:numFmt w:val="decimal"/>
+      <w:lvlText w:val="%4."/>
+      <w:lvlJc w:val="left"/>
+      <w:pPr>
+        <w:ind w:left="2880" w:hanging="360"/>
+      </w:pPr>
+    </w:lvl>
+    <w:lvl w:ilvl="4" w:tplc="04090019" w:tentative="1">
+      <w:start w:val="1"/>
+      <w:numFmt w:val="lowerLetter"/>
+      <w:lvlText w:val="%5."/>
+      <w:lvlJc w:val="left"/>
+      <w:pPr>
+        <w:ind w:left="3600" w:hanging="360"/>
+      </w:pPr>
+    </w:lvl>
+    <w:lvl w:ilvl="5" w:tplc="0409001B" w:tentative="1">
+      <w:start w:val="1"/>
+      <w:numFmt w:val="lowerRoman"/>
+      <w:lvlText w:val="%6."/>
+      <w:lvlJc w:val="right"/>
+      <w:pPr>
+        <w:ind w:left="4320" w:hanging="180"/>
+      </w:pPr>
+    </w:lvl>
+    <w:lvl w:ilvl="6" w:tplc="0409000F" w:tentative="1">
+      <w:start w:val="1"/>
+      <w:numFmt w:val="decimal"/>
+      <w:lvlText w:val="%7."/>
+      <w:lvlJc w:val="left"/>
+      <w:pPr>
+        <w:ind w:left="5040" w:hanging="360"/>
+      </w:pPr>
+    </w:lvl>
+    <w:lvl w:ilvl="7" w:tplc="04090019" w:tentative="1">
+      <w:start w:val="1"/>
+      <w:numFmt w:val="lowerLetter"/>
+      <w:lvlText w:val="%8."/>
+      <w:lvlJc w:val="left"/>
+      <w:pPr>
+        <w:ind w:left="5760" w:hanging="360"/>
+      </w:pPr>
+    </w:lvl>
+    <w:lvl w:ilvl="8" w:tplc="0409001B" w:tentative="1">
+      <w:start w:val="1"/>
+      <w:numFmt w:val="lowerRoman"/>
+      <w:lvlText w:val="%9."/>
+      <w:lvlJc w:val="right"/>
+      <w:pPr>
+        <w:ind w:left="6480" w:hanging="180"/>
+      </w:pPr>
+    </w:lvl>
+  </w:abstractNum>
   <w:num w:numId="1">
     <w:abstractNumId w:val="0"/>
+  </w:num>
+  <w:num w:numId="2">
+    <w:abstractNumId w:val="1"/>
   </w:num>
 </w:numbering>
 </file>

</xml_diff>